<commit_message>
Update Guided Capstone Project Report - Big Mountain Resort Project Report.docx
</commit_message>
<xml_diff>
--- a/Guided Capstone - Step Six/Guided Capstone Project Report - Big Mountain Resort Project Report.docx
+++ b/Guided Capstone - Step Six/Guided Capstone Project Report - Big Mountain Resort Project Report.docx
@@ -18,15 +18,7 @@
           <w:sz w:val="48"/>
           <w:szCs w:val="48"/>
         </w:rPr>
-        <w:t xml:space="preserve">Big Mountain Resort </w:t>
-      </w:r>
-      <w:r>
-        <w:rPr>
-          <w:rFonts w:ascii="Cambria" w:hAnsi="Cambria"/>
-          <w:sz w:val="48"/>
-          <w:szCs w:val="48"/>
-        </w:rPr>
-        <w:t>Project Report</w:t>
+        <w:t>Big Mountain Resort Project Report</w:t>
       </w:r>
       <w:r>
         <w:rPr>
@@ -580,6 +572,7 @@
       <w:r>
         <w:rPr>
           <w:rFonts w:ascii="Cambria" w:eastAsia="Times New Roman" w:hAnsi="Cambria" w:cs="Times New Roman"/>
+          <w:noProof/>
           <w:color w:val="000000"/>
         </w:rPr>
         <w:lastRenderedPageBreak/>
@@ -665,27 +658,24 @@
           <w:rFonts w:ascii="Cambria" w:hAnsi="Cambria"/>
         </w:rPr>
       </w:pPr>
-    </w:p>
-    <w:p>
-      <w:pPr>
+      <w:r>
         <w:rPr>
           <w:rFonts w:ascii="Cambria" w:hAnsi="Cambria"/>
         </w:rPr>
-      </w:pPr>
-    </w:p>
-    <w:p>
-      <w:pPr>
+        <w:t>Also no idea what is the</w:t>
+      </w:r>
+      <w:r>
         <w:rPr>
           <w:rFonts w:ascii="Cambria" w:hAnsi="Cambria"/>
         </w:rPr>
-      </w:pPr>
-    </w:p>
-    <w:p>
-      <w:pPr>
+        <w:t xml:space="preserve"> following</w:t>
+      </w:r>
+      <w:r>
         <w:rPr>
           <w:rFonts w:ascii="Cambria" w:hAnsi="Cambria"/>
         </w:rPr>
-      </w:pPr>
+        <w:t xml:space="preserve"> cluster scatter chart mean and how to interpret it.</w:t>
+      </w:r>
     </w:p>
     <w:p>
       <w:pPr>
@@ -693,9 +683,31 @@
           <w:rFonts w:ascii="Cambria" w:hAnsi="Cambria"/>
         </w:rPr>
       </w:pPr>
-      <w:r>
+    </w:p>
+    <w:p>
+      <w:pPr>
         <w:rPr>
           <w:rFonts w:ascii="Cambria" w:hAnsi="Cambria"/>
+        </w:rPr>
+      </w:pPr>
+    </w:p>
+    <w:p>
+      <w:pPr>
+        <w:rPr>
+          <w:rFonts w:ascii="Cambria" w:hAnsi="Cambria"/>
+        </w:rPr>
+      </w:pPr>
+    </w:p>
+    <w:p>
+      <w:pPr>
+        <w:rPr>
+          <w:rFonts w:ascii="Cambria" w:hAnsi="Cambria"/>
+        </w:rPr>
+      </w:pPr>
+      <w:r>
+        <w:rPr>
+          <w:rFonts w:ascii="Cambria" w:hAnsi="Cambria"/>
+          <w:noProof/>
         </w:rPr>
         <w:lastRenderedPageBreak/>
         <w:drawing>

</xml_diff>

<commit_message>
added the ppt and updated the docx
</commit_message>
<xml_diff>
--- a/Guided Capstone - Step Six/Guided Capstone Project Report - Big Mountain Resort Project Report.docx
+++ b/Guided Capstone - Step Six/Guided Capstone Project Report - Big Mountain Resort Project Report.docx
@@ -398,6 +398,34 @@
     <w:p>
       <w:pPr>
         <w:rPr>
+          <w:rFonts w:ascii="Cambria" w:cs="Cambria" w:eastAsia="Cambria" w:hAnsi="Cambria"/>
+        </w:rPr>
+      </w:pPr>
+      <w:r>
+        <w:rPr>
+          <w:rFonts w:ascii="Cambria" w:cs="Cambria" w:eastAsia="Cambria" w:hAnsi="Cambria"/>
+          <w:rtl w:val="0"/>
+        </w:rPr>
+        <w:t xml:space="preserve">From the 330 resorts data and the linear model we build, we found there is strong correlation between the weekend adult ticket price and vertical drop(Elevation of the summit mountain to the base) and number of terrain parks in the resorts. </w:t>
+      </w:r>
+    </w:p>
+    <w:p>
+      <w:pPr>
+        <w:rPr>
+          <w:rFonts w:ascii="Cambria" w:cs="Cambria" w:eastAsia="Cambria" w:hAnsi="Cambria"/>
+        </w:rPr>
+      </w:pPr>
+      <w:r>
+        <w:rPr>
+          <w:rFonts w:ascii="Cambria" w:cs="Cambria" w:eastAsia="Cambria" w:hAnsi="Cambria"/>
+          <w:rtl w:val="0"/>
+        </w:rPr>
+        <w:t xml:space="preserve"> </w:t>
+      </w:r>
+    </w:p>
+    <w:p>
+      <w:pPr>
+        <w:rPr>
           <w:rFonts w:ascii="Times New Roman" w:cs="Times New Roman" w:eastAsia="Times New Roman" w:hAnsi="Times New Roman"/>
         </w:rPr>
       </w:pPr>
@@ -739,6 +767,82 @@
           <w:rtl w:val="0"/>
         </w:rPr>
         <w:t xml:space="preserve">From the list, we know that the vertical_drop is not something that we could change. So we can focus on building more terrain parks and expand the skiable terrain inside the resort to increase the ticket price.</w:t>
+      </w:r>
+    </w:p>
+    <w:p>
+      <w:pPr>
+        <w:rPr>
+          <w:rFonts w:ascii="Cambria" w:cs="Cambria" w:eastAsia="Cambria" w:hAnsi="Cambria"/>
+        </w:rPr>
+      </w:pPr>
+      <w:r>
+        <w:rPr>
+          <w:rtl w:val="0"/>
+        </w:rPr>
+      </w:r>
+    </w:p>
+    <w:p>
+      <w:pPr>
+        <w:rPr>
+          <w:rFonts w:ascii="Cambria" w:cs="Cambria" w:eastAsia="Cambria" w:hAnsi="Cambria"/>
+          <w:b w:val="1"/>
+          <w:sz w:val="36"/>
+          <w:szCs w:val="36"/>
+        </w:rPr>
+      </w:pPr>
+      <w:r>
+        <w:rPr>
+          <w:rFonts w:ascii="Cambria" w:cs="Cambria" w:eastAsia="Cambria" w:hAnsi="Cambria"/>
+          <w:b w:val="1"/>
+          <w:sz w:val="36"/>
+          <w:szCs w:val="36"/>
+          <w:rtl w:val="0"/>
+        </w:rPr>
+        <w:t xml:space="preserve">Conclusion</w:t>
+      </w:r>
+    </w:p>
+    <w:p>
+      <w:pPr>
+        <w:widowControl w:val="0"/>
+        <w:rPr>
+          <w:rFonts w:ascii="Cambria" w:cs="Cambria" w:eastAsia="Cambria" w:hAnsi="Cambria"/>
+        </w:rPr>
+      </w:pPr>
+      <w:r>
+        <w:rPr>
+          <w:rFonts w:ascii="Cambria" w:cs="Cambria" w:eastAsia="Cambria" w:hAnsi="Cambria"/>
+          <w:rtl w:val="0"/>
+        </w:rPr>
+        <w:t xml:space="preserve">Focus on the long run, building resort tourist ecosystems. Focus on the tourist experience and run the resorts more efficiently and bring joys to a larger scale(larger volume) of tourists. </w:t>
+      </w:r>
+    </w:p>
+    <w:p>
+      <w:pPr>
+        <w:widowControl w:val="0"/>
+        <w:rPr>
+          <w:rFonts w:ascii="Cambria" w:cs="Cambria" w:eastAsia="Cambria" w:hAnsi="Cambria"/>
+        </w:rPr>
+      </w:pPr>
+      <w:r>
+        <w:rPr>
+          <w:rtl w:val="0"/>
+        </w:rPr>
+      </w:r>
+    </w:p>
+    <w:p>
+      <w:pPr>
+        <w:widowControl w:val="0"/>
+        <w:rPr>
+          <w:rFonts w:ascii="Cambria" w:cs="Cambria" w:eastAsia="Cambria" w:hAnsi="Cambria"/>
+          <w:b w:val="1"/>
+        </w:rPr>
+      </w:pPr>
+      <w:r>
+        <w:rPr>
+          <w:rFonts w:ascii="Cambria" w:cs="Cambria" w:eastAsia="Cambria" w:hAnsi="Cambria"/>
+          <w:rtl w:val="0"/>
+        </w:rPr>
+        <w:t xml:space="preserve">Only focus on the ticket price of the ski resort is thinking in the box, we should do market research to optimize the revenue of the ski resort.</w:t>
       </w:r>
       <w:r>
         <w:rPr>
@@ -1304,7 +1408,7 @@
 
 <file path=customXML/item1.xml><?xml version="1.0" encoding="utf-8"?>
 <go:gDocsCustomXmlDataStorage xmlns:go="http://customooxmlschemas.google.com/" xmlns:r="http://schemas.openxmlformats.org/officeDocument/2006/relationships">
-  <go:docsCustomData xmlns:go="http://customooxmlschemas.google.com/" roundtripDataSignature="AMtx7mg+LacFHvnbL9r/+0f5JhgtaBuJnQ==">AMUW2mXiBWNQU8JnmlCL1YvSw9r/vRpF2dIDnyDFRsyV0JyZr02DNtAdp55v4Od56xDRCSPrIszEu8lUDjT0U/VFqapxBDj+XVazBOvSzioW/66bp7g4O4Y=</go:docsCustomData>
+  <go:docsCustomData xmlns:go="http://customooxmlschemas.google.com/" roundtripDataSignature="AMtx7mg+LacFHvnbL9r/+0f5JhgtaBuJnQ==">AMUW2mX4S77NXlNKIgVkRhgNQLNABVBcofqvmTnlvI2BoHI9xCXT7so8Ylm/YMqr8z3ygZIEaRefYHv2kAQbuOMthH+XJ08H0f/jKcFWclxIg+235r7jobA=</go:docsCustomData>
 </go:gDocsCustomXmlDataStorage>
 </file>
 

</xml_diff>